<commit_message>
[BugFix] Make activation tutorial look better.
</commit_message>
<xml_diff>
--- a/activation tutorial.docx
+++ b/activation tutorial.docx
@@ -39,232 +39,98 @@
     <w:p/>
     <w:p>
       <w:pPr>
-        <w:rPr>
-          <w:color w:val="FF0000"/>
-        </w:rPr>
-      </w:pPr>
-      <w:r>
-        <w:rPr>
-          <w:b/>
-          <w:bCs/>
-          <w:color w:val="FF0000"/>
-        </w:rPr>
-        <w:t xml:space="preserve">Each section with </w:t>
-      </w:r>
-      <w:r>
-        <w:rPr>
-          <w:b/>
-          <w:bCs/>
-          <w:color w:val="FF0000"/>
-          <w:highlight w:val="cyan"/>
-        </w:rPr>
-        <w:t>aqua</w:t>
-      </w:r>
-      <w:r>
-        <w:rPr>
-          <w:b/>
-          <w:bCs/>
-          <w:color w:val="FF0000"/>
-        </w:rPr>
-        <w:t xml:space="preserve"> color </w:t>
-      </w:r>
-      <w:r>
-        <w:rPr>
-          <w:b/>
-          <w:bCs/>
-          <w:color w:val="FF0000"/>
-        </w:rPr>
-        <w:t>inte</w:t>
-      </w:r>
-      <w:r>
-        <w:rPr>
-          <w:b/>
-          <w:bCs/>
-          <w:color w:val="FF0000"/>
-        </w:rPr>
-        <w:t>nded mainly for the developer</w:t>
-      </w:r>
-      <w:r>
-        <w:rPr>
-          <w:color w:val="FF0000"/>
-        </w:rPr>
-        <w:t>.</w:t>
-      </w:r>
-    </w:p>
-    <w:p/>
-    <w:p>
-      <w:pPr>
         <w:pStyle w:val="ListParagraph"/>
         <w:numPr>
           <w:ilvl w:val="0"/>
           <w:numId w:val="1"/>
         </w:numPr>
-        <w:rPr>
-          <w:highlight w:val="cyan"/>
-        </w:rPr>
-      </w:pPr>
-      <w:r>
-        <w:rPr>
-          <w:highlight w:val="cyan"/>
-        </w:rPr>
+      </w:pPr>
+      <w:r>
         <w:t>You need to run packaging</w:t>
       </w:r>
       <w:r>
-        <w:rPr>
-          <w:highlight w:val="cyan"/>
-        </w:rPr>
         <w:t>.py</w:t>
       </w:r>
       <w:r>
-        <w:rPr>
-          <w:highlight w:val="cyan"/>
-        </w:rPr>
         <w:t xml:space="preserve"> script</w:t>
       </w:r>
       <w:r>
-        <w:rPr>
-          <w:highlight w:val="cyan"/>
-        </w:rPr>
         <w:t xml:space="preserve"> (Located in ‘scripts’ directory)</w:t>
       </w:r>
       <w:r>
-        <w:rPr>
-          <w:highlight w:val="cyan"/>
-        </w:rPr>
         <w:t xml:space="preserve"> to get a new zip that pack all you need to run the algorithm</w:t>
       </w:r>
       <w:r>
-        <w:rPr>
-          <w:highlight w:val="cyan"/>
-        </w:rPr>
         <w:t>.</w:t>
       </w:r>
     </w:p>
     <w:p>
       <w:pPr>
         <w:pStyle w:val="ListParagraph"/>
-        <w:rPr>
-          <w:highlight w:val="cyan"/>
-        </w:rPr>
-      </w:pPr>
-      <w:r>
-        <w:rPr>
-          <w:highlight w:val="cyan"/>
-        </w:rPr>
+      </w:pPr>
+      <w:r>
         <w:t>While running the script will ask you if you want to upgrade version and you need to type ‘n’ for no or ‘y’ for yes (of course without the apostrophes)</w:t>
       </w:r>
       <w:r>
         <w:rPr>
           <w:rFonts w:hint="cs"/>
-          <w:highlight w:val="cyan"/>
           <w:rtl/>
         </w:rPr>
         <w:t xml:space="preserve"> </w:t>
       </w:r>
       <w:r>
-        <w:rPr>
-          <w:highlight w:val="cyan"/>
-        </w:rPr>
         <w:t xml:space="preserve">if yes you will ask to enter h/m/l for which </w:t>
       </w:r>
     </w:p>
     <w:p>
       <w:pPr>
         <w:pStyle w:val="ListParagraph"/>
-        <w:rPr>
-          <w:highlight w:val="cyan"/>
-        </w:rPr>
-      </w:pPr>
-      <w:r>
-        <w:rPr>
-          <w:highlight w:val="cyan"/>
-        </w:rPr>
+      </w:pPr>
+      <w:r>
         <w:t>Place you want to change</w:t>
       </w:r>
       <w:r>
-        <w:rPr>
-          <w:highlight w:val="cyan"/>
-        </w:rPr>
         <w:t xml:space="preserve"> (h/m/l stands for high/middle/low), and now you need to wait for roughly 4.5 minutes until the zip will be prepared</w:t>
       </w:r>
       <w:r>
-        <w:rPr>
-          <w:highlight w:val="cyan"/>
-        </w:rPr>
         <w:t>.</w:t>
       </w:r>
     </w:p>
     <w:p>
       <w:pPr>
         <w:pStyle w:val="ListParagraph"/>
-        <w:rPr>
-          <w:highlight w:val="cyan"/>
-        </w:rPr>
-      </w:pPr>
-      <w:r>
-        <w:rPr>
-          <w:highlight w:val="cyan"/>
-        </w:rPr>
+      </w:pPr>
+      <w:r>
         <w:t>Now were the zip will created determined by ‘packaging_config.json’ file (which also l</w:t>
       </w:r>
       <w:r>
-        <w:rPr>
-          <w:highlight w:val="cyan"/>
-        </w:rPr>
         <w:t xml:space="preserve">ocated in </w:t>
       </w:r>
       <w:r>
-        <w:rPr>
-          <w:highlight w:val="cyan"/>
-        </w:rPr>
         <w:t>‘</w:t>
       </w:r>
       <w:r>
-        <w:rPr>
-          <w:highlight w:val="cyan"/>
-        </w:rPr>
         <w:t>scripts</w:t>
       </w:r>
       <w:r>
-        <w:rPr>
-          <w:highlight w:val="cyan"/>
-        </w:rPr>
         <w:t>’</w:t>
       </w:r>
       <w:r>
-        <w:rPr>
-          <w:highlight w:val="cyan"/>
-        </w:rPr>
         <w:t xml:space="preserve"> directory</w:t>
       </w:r>
       <w:r>
-        <w:rPr>
-          <w:highlight w:val="cyan"/>
-        </w:rPr>
         <w:t xml:space="preserve">), This file determines for </w:t>
       </w:r>
       <w:r>
-        <w:rPr>
-          <w:highlight w:val="cyan"/>
-        </w:rPr>
         <w:t>packaging.py</w:t>
       </w:r>
       <w:r>
-        <w:rPr>
-          <w:highlight w:val="cyan"/>
-        </w:rPr>
         <w:t xml:space="preserve"> where to find each file its needed and </w:t>
       </w:r>
       <w:r>
-        <w:rPr>
-          <w:highlight w:val="cyan"/>
-        </w:rPr>
         <w:t>in addition it also determines were to put the result zip,</w:t>
       </w:r>
       <w:r>
-        <w:rPr>
-          <w:highlight w:val="cyan"/>
-        </w:rPr>
         <w:br/>
         <w:t>This configuration file look like this:</w:t>
       </w:r>
@@ -272,14 +138,10 @@
     <w:p>
       <w:pPr>
         <w:pStyle w:val="ListParagraph"/>
-        <w:rPr>
-          <w:highlight w:val="cyan"/>
-        </w:rPr>
       </w:pPr>
       <w:r>
         <w:rPr>
           <w:noProof/>
-          <w:highlight w:val="cyan"/>
         </w:rPr>
         <w:drawing>
           <wp:inline distT="0" distB="0" distL="0" distR="0" wp14:anchorId="29CA2330" wp14:editId="23AD0232">
@@ -334,20 +196,13 @@
     <w:p>
       <w:pPr>
         <w:pStyle w:val="ListParagraph"/>
-        <w:rPr>
-          <w:highlight w:val="cyan"/>
-        </w:rPr>
-      </w:pPr>
-      <w:r>
-        <w:rPr>
-          <w:highlight w:val="cyan"/>
-        </w:rPr>
+      </w:pPr>
+      <w:r>
         <w:t xml:space="preserve">When each row is of the form </w:t>
       </w:r>
       <w:r>
         <w:rPr>
           <w:color w:val="00B0F0"/>
-          <w:highlight w:val="cyan"/>
         </w:rPr>
         <w:t>“key”</w:t>
       </w:r>
@@ -355,7 +210,6 @@
       <w:r>
         <w:rPr>
           <w:color w:val="00B0F0"/>
-          <w:highlight w:val="cyan"/>
         </w:rPr>
         <w:t>: ”value</w:t>
       </w:r>
@@ -363,21 +217,16 @@
       <w:r>
         <w:rPr>
           <w:color w:val="00B0F0"/>
-          <w:highlight w:val="cyan"/>
         </w:rPr>
         <w:t>”</w:t>
       </w:r>
       <w:r>
         <w:rPr>
           <w:color w:val="00B0F0"/>
-          <w:highlight w:val="cyan"/>
         </w:rPr>
         <w:t xml:space="preserve"> </w:t>
       </w:r>
       <w:r>
-        <w:rPr>
-          <w:highlight w:val="cyan"/>
-        </w:rPr>
         <w:t>when key describes the relevant property, and value is the value we want the algorithm to use.</w:t>
       </w:r>
     </w:p>
@@ -389,55 +238,35 @@
           <w:color w:val="000000" w:themeColor="text1"/>
           <w:sz w:val="24"/>
           <w:szCs w:val="24"/>
-          <w:highlight w:val="cyan"/>
         </w:rPr>
       </w:pPr>
       <w:r>
         <w:rPr>
           <w:rStyle w:val="Heading4Char"/>
-          <w:highlight w:val="cyan"/>
         </w:rPr>
         <w:t>In particular</w:t>
       </w:r>
       <w:r>
-        <w:rPr>
-          <w:highlight w:val="cyan"/>
-        </w:rPr>
         <w:t>:</w:t>
       </w:r>
       <w:r>
-        <w:rPr>
-          <w:highlight w:val="cyan"/>
-        </w:rPr>
         <w:br/>
         <w:t xml:space="preserve">“artifacts_package_file_path” is </w:t>
       </w:r>
       <w:proofErr w:type="spellStart"/>
       <w:r>
-        <w:rPr>
-          <w:highlight w:val="cyan"/>
-        </w:rPr>
         <w:t>were</w:t>
       </w:r>
       <w:proofErr w:type="spellEnd"/>
       <w:r>
-        <w:rPr>
-          <w:highlight w:val="cyan"/>
-        </w:rPr>
         <w:t xml:space="preserve"> to put the </w:t>
       </w:r>
       <w:proofErr w:type="gramStart"/>
       <w:r>
-        <w:rPr>
-          <w:highlight w:val="cyan"/>
-        </w:rPr>
         <w:t>result  zip</w:t>
       </w:r>
       <w:proofErr w:type="gramEnd"/>
       <w:r>
-        <w:rPr>
-          <w:highlight w:val="cyan"/>
-        </w:rPr>
         <w:t xml:space="preserve">, and which name we want to give him,  </w:t>
       </w:r>
       <w:r>
@@ -446,7 +275,6 @@
           <w:color w:val="6A8759"/>
           <w:sz w:val="27"/>
           <w:szCs w:val="27"/>
-          <w:highlight w:val="cyan"/>
         </w:rPr>
         <w:t>"../results/package_artifacts/DieCluster"</w:t>
       </w:r>
@@ -456,7 +284,6 @@
           <w:color w:val="6A8759"/>
           <w:sz w:val="27"/>
           <w:szCs w:val="27"/>
-          <w:highlight w:val="cyan"/>
         </w:rPr>
         <w:t xml:space="preserve"> </w:t>
       </w:r>
@@ -471,14 +298,12 @@
       <w:r>
         <w:rPr>
           <w:color w:val="000000" w:themeColor="text1"/>
-          <w:highlight w:val="cyan"/>
         </w:rPr>
         <w:t>Says that the zip would lie in folder ‘package_artifacts’ and its name will be DieCluster</w:t>
       </w:r>
       <w:r>
         <w:rPr>
           <w:color w:val="000000" w:themeColor="text1"/>
-          <w:highlight w:val="cyan"/>
         </w:rPr>
         <w:br/>
         <w:t>[ In fact I add for the zip name a date and version].</w:t>
@@ -607,35 +432,30 @@
       <w:r>
         <w:rPr>
           <w:bCs/>
-          <w:highlight w:val="cyan"/>
         </w:rPr>
         <w:t xml:space="preserve">B) requirements.txt file contains all packages that aren’t python standard packages, which              means, that if you try to run the code via command line or code editor you will need to install them, </w:t>
       </w:r>
       <w:r>
         <w:rPr>
           <w:b/>
-          <w:highlight w:val="cyan"/>
         </w:rPr>
         <w:t>But to run the .exe file you shouldn’t install anything</w:t>
       </w:r>
       <w:r>
         <w:rPr>
           <w:bCs/>
-          <w:highlight w:val="cyan"/>
         </w:rPr>
         <w:t xml:space="preserve">, </w:t>
       </w:r>
       <w:r>
         <w:rPr>
           <w:bCs/>
-          <w:highlight w:val="cyan"/>
         </w:rPr>
         <w:t xml:space="preserve">In addition PyInstaller package, which we use in our code in the packaging process, Have problems with specific versions of some packages, If this happen you need to downgrade those packages, to know which packages </w:t>
       </w:r>
       <w:r>
         <w:rPr>
           <w:bCs/>
-          <w:highlight w:val="cyan"/>
         </w:rPr>
         <w:br/>
         <w:t>cause this you can find all my environment (my packages versions) in GitHub in issue 44</w:t>
@@ -643,7 +463,6 @@
       <w:r>
         <w:rPr>
           <w:bCs/>
-          <w:highlight w:val="cyan"/>
         </w:rPr>
         <w:br/>
         <w:t xml:space="preserve">Here </w:t>
@@ -652,21 +471,14 @@
         <w:r>
           <w:rPr>
             <w:rStyle w:val="Hyperlink"/>
-            <w:highlight w:val="cyan"/>
           </w:rPr>
           <w:t>https://github.com/Vayyar/ChipProduction/issues/44</w:t>
         </w:r>
       </w:hyperlink>
       <w:r>
-        <w:rPr>
-          <w:highlight w:val="cyan"/>
-        </w:rPr>
         <w:t xml:space="preserve"> .</w:t>
       </w:r>
       <w:r>
-        <w:rPr>
-          <w:highlight w:val="cyan"/>
-        </w:rPr>
         <w:br/>
         <w:t>And you can simply compare your environment to mine, to find packages that cause the problem, and then simply downgrade them.</w:t>
       </w:r>
@@ -967,15 +779,8 @@
       <w:r>
         <w:rPr>
           <w:bCs/>
-          <w:highlight w:val="cyan"/>
-        </w:rPr>
-        <w:t>E) ‘figures_union_template.html’ is skeleton file the algorithm uses for generating the .html file</w:t>
-      </w:r>
-      <w:r>
-        <w:rPr>
-          <w:bCs/>
-        </w:rPr>
-        <w:t>.</w:t>
+        </w:rPr>
+        <w:t>E) ‘figures_union_template.html’ is skeleton file the algorithm uses for generating the .html file.</w:t>
       </w:r>
     </w:p>
     <w:p>
@@ -1240,10 +1045,10 @@
           <w:noProof/>
         </w:rPr>
         <w:drawing>
-          <wp:inline distT="0" distB="0" distL="0" distR="0" wp14:anchorId="1D764BD8" wp14:editId="04AD8C21">
-            <wp:extent cx="5625465" cy="4893945"/>
-            <wp:effectExtent l="0" t="0" r="0" b="1905"/>
-            <wp:docPr id="8" name="Picture 8"/>
+          <wp:inline distT="0" distB="0" distL="0" distR="0" wp14:anchorId="39FB1C4A" wp14:editId="5C707168">
+            <wp:extent cx="5786120" cy="4777105"/>
+            <wp:effectExtent l="0" t="0" r="5080" b="4445"/>
+            <wp:docPr id="12" name="Picture 12"/>
             <wp:cNvGraphicFramePr>
               <a:graphicFrameLocks xmlns:a="http://schemas.openxmlformats.org/drawingml/2006/main" noChangeAspect="1"/>
             </wp:cNvGraphicFramePr>
@@ -1251,7 +1056,7 @@
               <a:graphicData uri="http://schemas.openxmlformats.org/drawingml/2006/picture">
                 <pic:pic xmlns:pic="http://schemas.openxmlformats.org/drawingml/2006/picture">
                   <pic:nvPicPr>
-                    <pic:cNvPr id="0" name="Picture 6"/>
+                    <pic:cNvPr id="0" name="Picture 10"/>
                     <pic:cNvPicPr>
                       <a:picLocks noChangeAspect="1" noChangeArrowheads="1"/>
                     </pic:cNvPicPr>
@@ -1272,7 +1077,7 @@
                   <pic:spPr bwMode="auto">
                     <a:xfrm>
                       <a:off x="0" y="0"/>
-                      <a:ext cx="5625465" cy="4893945"/>
+                      <a:ext cx="5786120" cy="4777105"/>
                     </a:xfrm>
                     <a:prstGeom prst="rect">
                       <a:avLst/>
@@ -1775,71 +1580,8 @@
           <w:b/>
           <w:bCs/>
           <w:color w:val="auto"/>
-          <w:highlight w:val="cyan"/>
-        </w:rPr>
-        <w:t xml:space="preserve">(Historically It was responsible to rule if </w:t>
-      </w:r>
-      <w:r>
-        <w:rPr>
-          <w:b/>
-          <w:bCs/>
-          <w:color w:val="auto"/>
-          <w:highlight w:val="cyan"/>
-        </w:rPr>
-        <w:t xml:space="preserve">the </w:t>
-      </w:r>
-      <w:r>
-        <w:rPr>
-          <w:b/>
-          <w:bCs/>
-          <w:color w:val="auto"/>
-          <w:highlight w:val="cyan"/>
-        </w:rPr>
-        <w:t>screen will display only INFO or also DEBUG messages</w:t>
-      </w:r>
-      <w:r>
-        <w:rPr>
-          <w:b/>
-          <w:bCs/>
-          <w:color w:val="auto"/>
-          <w:highlight w:val="cyan"/>
-        </w:rPr>
-        <w:t xml:space="preserve"> when running</w:t>
-      </w:r>
-      <w:r>
-        <w:rPr>
-          <w:b/>
-          <w:bCs/>
-          <w:color w:val="auto"/>
-          <w:highlight w:val="cyan"/>
-        </w:rPr>
-        <w:t>, but finally I change it so that always it will display also DEBUG messages, it very easy to change it back if you wish</w:t>
-      </w:r>
-      <w:r>
-        <w:rPr>
-          <w:b/>
-          <w:bCs/>
-          <w:color w:val="auto"/>
-          <w:highlight w:val="cyan"/>
-        </w:rPr>
-        <w:t>, or to delete this area, with small changes in main.py script</w:t>
-      </w:r>
-      <w:r>
-        <w:rPr>
-          <w:b/>
-          <w:bCs/>
-          <w:color w:val="auto"/>
-          <w:highlight w:val="cyan"/>
-        </w:rPr>
-        <w:t>)</w:t>
-      </w:r>
-      <w:r>
-        <w:rPr>
-          <w:b/>
-          <w:bCs/>
-          <w:color w:val="auto"/>
-        </w:rPr>
-        <w:t>.</w:t>
+        </w:rPr>
+        <w:t>(Historically It was responsible to rule if the screen will display only INFO or also DEBUG messages when running, but finally I change it so that always it will display also DEBUG messages, it very easy to change it back if you wish, or to delete this area, with small changes in main.py script).</w:t>
       </w:r>
     </w:p>
     <w:p>
@@ -2220,17 +1962,8 @@
           <w:b/>
           <w:bCs/>
           <w:color w:val="7030A0"/>
-          <w:highlight w:val="cyan"/>
-        </w:rPr>
-        <w:t>Comments</w:t>
-      </w:r>
-      <w:r>
-        <w:rPr>
-          <w:b/>
-          <w:bCs/>
-          <w:color w:val="7030A0"/>
-        </w:rPr>
-        <w:t>:</w:t>
+        </w:rPr>
+        <w:t>Comments:</w:t>
       </w:r>
     </w:p>
     <w:p>
@@ -2240,63 +1973,38 @@
           <w:ilvl w:val="0"/>
           <w:numId w:val="3"/>
         </w:numPr>
-        <w:rPr>
-          <w:highlight w:val="cyan"/>
-        </w:rPr>
-      </w:pPr>
-      <w:r>
-        <w:rPr>
-          <w:b/>
-          <w:bCs/>
-          <w:highlight w:val="cyan"/>
+      </w:pPr>
+      <w:r>
+        <w:rPr>
+          <w:b/>
+          <w:bCs/>
         </w:rPr>
         <w:t>Efficiency</w:t>
       </w:r>
       <w:r>
-        <w:rPr>
-          <w:highlight w:val="cyan"/>
-        </w:rPr>
         <w:t>: there are huge difference in running time between the program if we run it as .exe file, or as .</w:t>
       </w:r>
       <w:proofErr w:type="spellStart"/>
       <w:r>
-        <w:rPr>
-          <w:highlight w:val="cyan"/>
-        </w:rPr>
         <w:t>py</w:t>
       </w:r>
       <w:proofErr w:type="spellEnd"/>
       <w:r>
-        <w:rPr>
-          <w:highlight w:val="cyan"/>
-        </w:rPr>
         <w:t xml:space="preserve"> file by simply running main.py script, when the </w:t>
       </w:r>
       <w:proofErr w:type="spellStart"/>
       <w:r>
-        <w:rPr>
-          <w:highlight w:val="cyan"/>
-        </w:rPr>
         <w:t>later</w:t>
       </w:r>
       <w:proofErr w:type="spellEnd"/>
       <w:r>
-        <w:rPr>
-          <w:highlight w:val="cyan"/>
-        </w:rPr>
         <w:t xml:space="preserve"> is quicker in order of magnitude, so it may worth considering to run it through main.py (its also create a GUI window)</w:t>
       </w:r>
       <w:r>
-        <w:rPr>
-          <w:highlight w:val="cyan"/>
-        </w:rPr>
         <w:br/>
         <w:t>when there are huge amounts of wafers.</w:t>
       </w:r>
       <w:r>
-        <w:rPr>
-          <w:highlight w:val="cyan"/>
-        </w:rPr>
         <w:br/>
       </w:r>
     </w:p>
@@ -2307,57 +2015,35 @@
           <w:ilvl w:val="0"/>
           <w:numId w:val="3"/>
         </w:numPr>
-        <w:rPr>
-          <w:highlight w:val="cyan"/>
-        </w:rPr>
-      </w:pPr>
-      <w:r>
-        <w:rPr>
-          <w:b/>
-          <w:bCs/>
-          <w:highlight w:val="cyan"/>
+      </w:pPr>
+      <w:r>
+        <w:rPr>
+          <w:b/>
+          <w:bCs/>
         </w:rPr>
         <w:t>Efficiency</w:t>
       </w:r>
       <w:r>
-        <w:rPr>
-          <w:highlight w:val="cyan"/>
-        </w:rPr>
         <w:t>: The vast majority of the time</w:t>
       </w:r>
       <w:r>
-        <w:rPr>
-          <w:highlight w:val="cyan"/>
-        </w:rPr>
         <w:t xml:space="preserve"> (something like 97%)</w:t>
       </w:r>
       <w:r>
-        <w:rPr>
-          <w:highlight w:val="cyan"/>
-        </w:rPr>
         <w:t xml:space="preserve"> taken by the </w:t>
       </w:r>
       <w:proofErr w:type="spellStart"/>
       <w:r>
-        <w:rPr>
-          <w:highlight w:val="cyan"/>
-        </w:rPr>
         <w:t>savefig</w:t>
       </w:r>
       <w:proofErr w:type="spellEnd"/>
       <w:r>
-        <w:rPr>
-          <w:highlight w:val="cyan"/>
-        </w:rPr>
         <w:t xml:space="preserve"> method of matplotlib package (Used in HtmlViewer.py file in scripts directory), that saves the figures which latter I plant in the html file (I mean the wafer figures).</w:t>
       </w:r>
     </w:p>
     <w:p>
       <w:pPr>
         <w:pStyle w:val="ListParagraph"/>
-        <w:rPr>
-          <w:highlight w:val="cyan"/>
-        </w:rPr>
       </w:pPr>
     </w:p>
     <w:p>
@@ -2369,13 +2055,7 @@
         </w:numPr>
       </w:pPr>
       <w:r>
-        <w:rPr>
-          <w:highlight w:val="cyan"/>
-        </w:rPr>
-        <w:t>When trying to make things parallel (In attempt to save time) the Gooey (which create the GUI window) get very crazy with problems that I find very hard to solve</w:t>
-      </w:r>
-      <w:r>
-        <w:t>.</w:t>
+        <w:t>When trying to make things parallel (In attempt to save time) the Gooey (which create the GUI window) get very crazy with problems that I find very hard to solve.</w:t>
       </w:r>
     </w:p>
     <w:p>

</xml_diff>